<commit_message>
Update Dewald Scriven Github Repositry Link.docx
</commit_message>
<xml_diff>
--- a/Dewald Scriven Github Repositry Link.docx
+++ b/Dewald Scriven Github Repositry Link.docx
@@ -49,7 +49,7 @@
           <w:rPr>
             <w:rStyle w:val="Hyperlink"/>
           </w:rPr>
-          <w:t>https://github.com/Dewalds30/Insurance_claim.git</w:t>
+          <w:t>https://github.com/Dewalds30/Insurance-Claims.git</w:t>
         </w:r>
       </w:hyperlink>
     </w:p>
@@ -74,18 +74,12 @@
       </w:r>
     </w:p>
     <w:p>
-      <w:pPr>
-        <w:rPr>
-          <w:lang w:val="en-US"/>
-        </w:rPr>
-      </w:pPr>
       <w:hyperlink r:id="rId5" w:history="1">
         <w:r>
           <w:rPr>
             <w:rStyle w:val="Hyperlink"/>
-            <w:lang w:val="en-US"/>
           </w:rPr>
-          <w:t>https://trello.com/b/aWcD0MrT/insurance-claims</w:t>
+          <w:t>https://trello.com/b/OBi1Iwrs/insurance-claims-fraud-classification-workplace-project</w:t>
         </w:r>
       </w:hyperlink>
     </w:p>

</xml_diff>